<commit_message>
#2 - fixed bug with empty shopping cart
</commit_message>
<xml_diff>
--- a/Project assignment.docx
+++ b/Project assignment.docx
@@ -25,7 +25,7 @@
           <w:sz w:val="56"/>
           <w:shd w:fill="auto" w:val="clear"/>
         </w:rPr>
-        <w:t xml:space="preserve">PPPPPpProject assignment</w:t>
+        <w:t xml:space="preserve">Project assignment</w:t>
       </w:r>
     </w:p>
     <w:p>
@@ -512,8 +512,8 @@
         </w:rPr>
       </w:pPr>
       <w:r>
-        <w:object w:dxaOrig="9412" w:dyaOrig="6811">
-          <v:rect xmlns:o="urn:schemas-microsoft-com:office:office" xmlns:v="urn:schemas-microsoft-com:vml" id="rectole0000000000" style="width:470.600000pt;height:340.550000pt" o:preferrelative="t" o:ole="">
+        <w:object w:dxaOrig="9536" w:dyaOrig="6904">
+          <v:rect xmlns:o="urn:schemas-microsoft-com:office:office" xmlns:v="urn:schemas-microsoft-com:vml" id="rectole0000000000" style="width:476.800000pt;height:345.200000pt" o:preferrelative="t" o:ole="">
             <o:lock v:ext="edit"/>
             <v:imagedata xmlns:r="http://schemas.openxmlformats.org/officeDocument/2006/relationships" r:id="docRId1" o:title=""/>
           </v:rect>
@@ -1509,7 +1509,7 @@
           <w:sz w:val="56"/>
           <w:shd w:fill="auto" w:val="clear"/>
         </w:rPr>
-        <w:t xml:space="preserve">Shefe ot 8 sum na raid puskai ni inache shte se grumna, trqbva da vzema qkata bronq, ama ne bronq ami wrist, trinket x 2 I weapon mi trqbva samo te sa mi pod 400, vsichko drugo e 400+</w:t>
+        <w:t xml:space="preserve">Fixed bug #2 by updating the database connections + php query strings</w:t>
       </w:r>
     </w:p>
     <w:p>

</xml_diff>